<commit_message>
react QR Scanner added
</commit_message>
<xml_diff>
--- a/Docker.docx
+++ b/Docker.docx
@@ -56,8 +56,295 @@
       <w:r>
         <w:t xml:space="preserve"> id}</w:t>
       </w:r>
+    </w:p>
+    <w:p>
+      <w:pPr>
+        <w:pStyle w:val="ListParagraph"/>
+        <w:numPr>
+          <w:ilvl w:val="0"/>
+          <w:numId w:val="4"/>
+        </w:numPr>
+        <w:rPr>
+          <w:b/>
+        </w:rPr>
+      </w:pPr>
+      <w:r>
+        <w:rPr>
+          <w:b/>
+        </w:rPr>
+        <w:t>Create image</w:t>
+      </w:r>
+    </w:p>
+    <w:p>
+      <w:pPr>
+        <w:pStyle w:val="ListParagraph"/>
+        <w:numPr>
+          <w:ilvl w:val="0"/>
+          <w:numId w:val="3"/>
+        </w:numPr>
+      </w:pPr>
+      <w:proofErr w:type="spellStart"/>
+      <w:r>
+        <w:t>Docker</w:t>
+      </w:r>
+      <w:proofErr w:type="spellEnd"/>
+      <w:r>
+        <w:t xml:space="preserve"> run  -</w:t>
+      </w:r>
+      <w:proofErr w:type="spellStart"/>
+      <w:r>
+        <w:t>dit</w:t>
+      </w:r>
+      <w:proofErr w:type="spellEnd"/>
+      <w:r>
+        <w:t xml:space="preserve"> openjdk:8-jdk-alpine</w:t>
+      </w:r>
+    </w:p>
+    <w:p>
+      <w:pPr>
+        <w:pStyle w:val="ListParagraph"/>
+        <w:numPr>
+          <w:ilvl w:val="0"/>
+          <w:numId w:val="3"/>
+        </w:numPr>
+      </w:pPr>
+      <w:proofErr w:type="spellStart"/>
+      <w:r>
+        <w:t>Docker</w:t>
+      </w:r>
+      <w:proofErr w:type="spellEnd"/>
+      <w:r>
+        <w:t xml:space="preserve"> container </w:t>
+      </w:r>
+      <w:proofErr w:type="spellStart"/>
+      <w:r>
+        <w:t>cp</w:t>
+      </w:r>
+      <w:proofErr w:type="spellEnd"/>
+      <w:r>
+        <w:t xml:space="preserve"> {file path} {container id/name}:/</w:t>
+      </w:r>
+      <w:proofErr w:type="spellStart"/>
+      <w:r>
+        <w:t>tmp</w:t>
+      </w:r>
+      <w:proofErr w:type="spellEnd"/>
+    </w:p>
+    <w:p>
+      <w:pPr>
+        <w:pStyle w:val="ListParagraph"/>
+        <w:numPr>
+          <w:ilvl w:val="1"/>
+          <w:numId w:val="3"/>
+        </w:numPr>
+      </w:pPr>
+      <w:r>
+        <w:t xml:space="preserve">copy </w:t>
+      </w:r>
+      <w:proofErr w:type="spellStart"/>
+      <w:r>
+        <w:t>springboot</w:t>
+      </w:r>
+      <w:proofErr w:type="spellEnd"/>
+      <w:r>
+        <w:t xml:space="preserve"> file into java container</w:t>
+      </w:r>
+    </w:p>
+    <w:p>
+      <w:pPr>
+        <w:pStyle w:val="ListParagraph"/>
+        <w:numPr>
+          <w:ilvl w:val="0"/>
+          <w:numId w:val="3"/>
+        </w:numPr>
+      </w:pPr>
+      <w:proofErr w:type="spellStart"/>
+      <w:r>
+        <w:t>docker</w:t>
+      </w:r>
+      <w:proofErr w:type="spellEnd"/>
+      <w:r>
+        <w:t xml:space="preserve"> commit </w:t>
+      </w:r>
+      <w:r>
+        <w:t>{container name} {provide image name}:{label}</w:t>
+      </w:r>
+    </w:p>
+    <w:p>
+      <w:pPr>
+        <w:pStyle w:val="ListParagraph"/>
+        <w:numPr>
+          <w:ilvl w:val="1"/>
+          <w:numId w:val="3"/>
+        </w:numPr>
+      </w:pPr>
+      <w:r>
+        <w:t xml:space="preserve"> here image created successfully</w:t>
+      </w:r>
+      <w:r>
+        <w:t xml:space="preserve"> .copied </w:t>
+      </w:r>
+      <w:proofErr w:type="spellStart"/>
+      <w:r>
+        <w:t>springboot</w:t>
+      </w:r>
+      <w:proofErr w:type="spellEnd"/>
+      <w:r>
+        <w:t xml:space="preserve"> file into java container</w:t>
+      </w:r>
+    </w:p>
+    <w:p>
+      <w:pPr>
+        <w:pStyle w:val="ListParagraph"/>
+        <w:numPr>
+          <w:ilvl w:val="1"/>
+          <w:numId w:val="4"/>
+        </w:numPr>
+        <w:rPr>
+          <w:b/>
+        </w:rPr>
+      </w:pPr>
+      <w:proofErr w:type="spellStart"/>
+      <w:r>
+        <w:t>D</w:t>
+      </w:r>
+      <w:r>
+        <w:t>ocker</w:t>
+      </w:r>
+      <w:proofErr w:type="spellEnd"/>
+      <w:r>
+        <w:t xml:space="preserve"> commit --change="CMD ["java","-jar","/</w:t>
+      </w:r>
+      <w:proofErr w:type="spellStart"/>
+      <w:r>
+        <w:t>tmp</w:t>
+      </w:r>
+      <w:proofErr w:type="spellEnd"/>
+      <w:r>
+        <w:t>/</w:t>
+      </w:r>
+      <w:r>
+        <w:t>{</w:t>
+      </w:r>
+      <w:proofErr w:type="spellStart"/>
+      <w:r>
+        <w:t>dockerimagename</w:t>
+      </w:r>
+      <w:proofErr w:type="spellEnd"/>
+      <w:r>
+        <w:t>}</w:t>
+      </w:r>
+      <w:r>
+        <w:t xml:space="preserve">"]" </w:t>
+      </w:r>
+      <w:proofErr w:type="spellStart"/>
+      <w:r>
+        <w:t>blissful_saha</w:t>
+      </w:r>
+      <w:proofErr w:type="spellEnd"/>
+      <w:r>
+        <w:t xml:space="preserve"> </w:t>
+      </w:r>
+      <w:proofErr w:type="spellStart"/>
+      <w:r>
+        <w:t>docerdemo:second</w:t>
+      </w:r>
+      <w:proofErr w:type="spellEnd"/>
+      <w:r>
+        <w:t xml:space="preserve"> </w:t>
+      </w:r>
+    </w:p>
+    <w:p>
+      <w:pPr>
+        <w:pStyle w:val="ListParagraph"/>
+        <w:numPr>
+          <w:ilvl w:val="2"/>
+          <w:numId w:val="4"/>
+        </w:numPr>
+        <w:rPr>
+          <w:b/>
+          <w:highlight w:val="yellow"/>
+        </w:rPr>
+      </w:pPr>
+      <w:r>
+        <w:t xml:space="preserve"> needs to create </w:t>
+      </w:r>
       <w:bookmarkStart w:id="0" w:name="_GoBack"/>
       <w:bookmarkEnd w:id="0"/>
+      <w:r>
+        <w:t xml:space="preserve"> created image into container to </w:t>
+      </w:r>
+      <w:r>
+        <w:rPr>
+          <w:highlight w:val="yellow"/>
+        </w:rPr>
+        <w:t>run at startup</w:t>
+      </w:r>
+    </w:p>
+    <w:p>
+      <w:pPr>
+        <w:pStyle w:val="ListParagraph"/>
+        <w:numPr>
+          <w:ilvl w:val="0"/>
+          <w:numId w:val="4"/>
+        </w:numPr>
+        <w:rPr>
+          <w:b/>
+        </w:rPr>
+      </w:pPr>
+      <w:proofErr w:type="spellStart"/>
+      <w:r>
+        <w:rPr>
+          <w:b/>
+        </w:rPr>
+        <w:t>Docker</w:t>
+      </w:r>
+      <w:proofErr w:type="spellEnd"/>
+      <w:r>
+        <w:rPr>
+          <w:b/>
+        </w:rPr>
+        <w:t xml:space="preserve"> Common command</w:t>
+      </w:r>
+    </w:p>
+    <w:p>
+      <w:pPr>
+        <w:pStyle w:val="ListParagraph"/>
+        <w:numPr>
+          <w:ilvl w:val="1"/>
+          <w:numId w:val="4"/>
+        </w:numPr>
+      </w:pPr>
+      <w:proofErr w:type="spellStart"/>
+      <w:r>
+        <w:t>docker</w:t>
+      </w:r>
+      <w:proofErr w:type="spellEnd"/>
+      <w:r>
+        <w:t xml:space="preserve"> container </w:t>
+      </w:r>
+      <w:proofErr w:type="spellStart"/>
+      <w:r>
+        <w:t>ls</w:t>
+      </w:r>
+      <w:proofErr w:type="spellEnd"/>
+    </w:p>
+    <w:p>
+      <w:pPr>
+        <w:pStyle w:val="ListParagraph"/>
+        <w:numPr>
+          <w:ilvl w:val="1"/>
+          <w:numId w:val="4"/>
+        </w:numPr>
+      </w:pPr>
+      <w:proofErr w:type="spellStart"/>
+      <w:r>
+        <w:t>docker</w:t>
+      </w:r>
+      <w:proofErr w:type="spellEnd"/>
+      <w:r>
+        <w:t xml:space="preserve"> images</w:t>
+      </w:r>
     </w:p>
     <w:sectPr>
       <w:pgSz w:w="12240" w:h="15840"/>
@@ -72,6 +359,345 @@
 <file path=word/numbering.xml><?xml version="1.0" encoding="utf-8"?>
 <w:numbering xmlns:wpc="http://schemas.microsoft.com/office/word/2010/wordprocessingCanvas" xmlns:mc="http://schemas.openxmlformats.org/markup-compatibility/2006" xmlns:o="urn:schemas-microsoft-com:office:office" xmlns:r="http://schemas.openxmlformats.org/officeDocument/2006/relationships" xmlns:m="http://schemas.openxmlformats.org/officeDocument/2006/math" xmlns:v="urn:schemas-microsoft-com:vml" xmlns:wp14="http://schemas.microsoft.com/office/word/2010/wordprocessingDrawing" xmlns:wp="http://schemas.openxmlformats.org/drawingml/2006/wordprocessingDrawing" xmlns:w10="urn:schemas-microsoft-com:office:word" xmlns:w="http://schemas.openxmlformats.org/wordprocessingml/2006/main" xmlns:w14="http://schemas.microsoft.com/office/word/2010/wordml" xmlns:w15="http://schemas.microsoft.com/office/word/2012/wordml" xmlns:wpg="http://schemas.microsoft.com/office/word/2010/wordprocessingGroup" xmlns:wpi="http://schemas.microsoft.com/office/word/2010/wordprocessingInk" xmlns:wne="http://schemas.microsoft.com/office/word/2006/wordml" xmlns:wps="http://schemas.microsoft.com/office/word/2010/wordprocessingShape" mc:Ignorable="w14 w15 wp14">
   <w:abstractNum w:abstractNumId="0">
+    <w:nsid w:val="1373637A"/>
+    <w:multiLevelType w:val="multilevel"/>
+    <w:tmpl w:val="DE90F4C0"/>
+    <w:lvl w:ilvl="0">
+      <w:start w:val="1"/>
+      <w:numFmt w:val="bullet"/>
+      <w:lvlText w:val=""/>
+      <w:lvlJc w:val="left"/>
+      <w:pPr>
+        <w:ind w:left="360" w:hanging="360"/>
+      </w:pPr>
+      <w:rPr>
+        <w:rFonts w:ascii="Wingdings" w:hAnsi="Wingdings" w:hint="default"/>
+      </w:rPr>
+    </w:lvl>
+    <w:lvl w:ilvl="1">
+      <w:start w:val="1"/>
+      <w:numFmt w:val="bullet"/>
+      <w:lvlText w:val=""/>
+      <w:lvlJc w:val="left"/>
+      <w:pPr>
+        <w:ind w:left="720" w:hanging="360"/>
+      </w:pPr>
+      <w:rPr>
+        <w:rFonts w:ascii="Symbol" w:hAnsi="Symbol" w:hint="default"/>
+      </w:rPr>
+    </w:lvl>
+    <w:lvl w:ilvl="2">
+      <w:start w:val="1"/>
+      <w:numFmt w:val="bullet"/>
+      <w:lvlText w:val=""/>
+      <w:lvlJc w:val="left"/>
+      <w:pPr>
+        <w:ind w:left="1080" w:hanging="360"/>
+      </w:pPr>
+      <w:rPr>
+        <w:rFonts w:ascii="Wingdings" w:hAnsi="Wingdings" w:hint="default"/>
+      </w:rPr>
+    </w:lvl>
+    <w:lvl w:ilvl="3">
+      <w:start w:val="1"/>
+      <w:numFmt w:val="bullet"/>
+      <w:lvlText w:val=""/>
+      <w:lvlJc w:val="left"/>
+      <w:pPr>
+        <w:ind w:left="1440" w:hanging="360"/>
+      </w:pPr>
+      <w:rPr>
+        <w:rFonts w:ascii="Symbol" w:hAnsi="Symbol" w:hint="default"/>
+      </w:rPr>
+    </w:lvl>
+    <w:lvl w:ilvl="4">
+      <w:start w:val="1"/>
+      <w:numFmt w:val="bullet"/>
+      <w:lvlText w:val=""/>
+      <w:lvlJc w:val="left"/>
+      <w:pPr>
+        <w:ind w:left="1800" w:hanging="360"/>
+      </w:pPr>
+      <w:rPr>
+        <w:rFonts w:ascii="Symbol" w:hAnsi="Symbol" w:hint="default"/>
+      </w:rPr>
+    </w:lvl>
+    <w:lvl w:ilvl="5">
+      <w:start w:val="1"/>
+      <w:numFmt w:val="bullet"/>
+      <w:lvlText w:val=""/>
+      <w:lvlJc w:val="left"/>
+      <w:pPr>
+        <w:ind w:left="2160" w:hanging="360"/>
+      </w:pPr>
+      <w:rPr>
+        <w:rFonts w:ascii="Wingdings" w:hAnsi="Wingdings" w:hint="default"/>
+      </w:rPr>
+    </w:lvl>
+    <w:lvl w:ilvl="6">
+      <w:start w:val="1"/>
+      <w:numFmt w:val="bullet"/>
+      <w:lvlText w:val=""/>
+      <w:lvlJc w:val="left"/>
+      <w:pPr>
+        <w:ind w:left="2520" w:hanging="360"/>
+      </w:pPr>
+      <w:rPr>
+        <w:rFonts w:ascii="Wingdings" w:hAnsi="Wingdings" w:hint="default"/>
+      </w:rPr>
+    </w:lvl>
+    <w:lvl w:ilvl="7">
+      <w:start w:val="1"/>
+      <w:numFmt w:val="bullet"/>
+      <w:lvlText w:val=""/>
+      <w:lvlJc w:val="left"/>
+      <w:pPr>
+        <w:ind w:left="2880" w:hanging="360"/>
+      </w:pPr>
+      <w:rPr>
+        <w:rFonts w:ascii="Symbol" w:hAnsi="Symbol" w:hint="default"/>
+      </w:rPr>
+    </w:lvl>
+    <w:lvl w:ilvl="8">
+      <w:start w:val="1"/>
+      <w:numFmt w:val="bullet"/>
+      <w:lvlText w:val=""/>
+      <w:lvlJc w:val="left"/>
+      <w:pPr>
+        <w:ind w:left="3240" w:hanging="360"/>
+      </w:pPr>
+      <w:rPr>
+        <w:rFonts w:ascii="Symbol" w:hAnsi="Symbol" w:hint="default"/>
+      </w:rPr>
+    </w:lvl>
+  </w:abstractNum>
+  <w:abstractNum w:abstractNumId="1">
+    <w:nsid w:val="27F04E16"/>
+    <w:multiLevelType w:val="multilevel"/>
+    <w:tmpl w:val="E1FE67B0"/>
+    <w:lvl w:ilvl="0">
+      <w:start w:val="1"/>
+      <w:numFmt w:val="bullet"/>
+      <w:lvlText w:val=""/>
+      <w:lvlJc w:val="left"/>
+      <w:pPr>
+        <w:ind w:left="720" w:hanging="360"/>
+      </w:pPr>
+      <w:rPr>
+        <w:rFonts w:ascii="Symbol" w:hAnsi="Symbol" w:hint="default"/>
+      </w:rPr>
+    </w:lvl>
+    <w:lvl w:ilvl="1">
+      <w:start w:val="1"/>
+      <w:numFmt w:val="bullet"/>
+      <w:lvlText w:val=""/>
+      <w:lvlJc w:val="left"/>
+      <w:pPr>
+        <w:ind w:left="1080" w:hanging="360"/>
+      </w:pPr>
+      <w:rPr>
+        <w:rFonts w:ascii="Wingdings" w:hAnsi="Wingdings" w:hint="default"/>
+      </w:rPr>
+    </w:lvl>
+    <w:lvl w:ilvl="2">
+      <w:start w:val="1"/>
+      <w:numFmt w:val="bullet"/>
+      <w:lvlText w:val=""/>
+      <w:lvlJc w:val="left"/>
+      <w:pPr>
+        <w:ind w:left="1440" w:hanging="360"/>
+      </w:pPr>
+      <w:rPr>
+        <w:rFonts w:ascii="Wingdings" w:hAnsi="Wingdings" w:hint="default"/>
+      </w:rPr>
+    </w:lvl>
+    <w:lvl w:ilvl="3">
+      <w:start w:val="1"/>
+      <w:numFmt w:val="bullet"/>
+      <w:lvlText w:val=""/>
+      <w:lvlJc w:val="left"/>
+      <w:pPr>
+        <w:ind w:left="1800" w:hanging="360"/>
+      </w:pPr>
+      <w:rPr>
+        <w:rFonts w:ascii="Symbol" w:hAnsi="Symbol" w:hint="default"/>
+      </w:rPr>
+    </w:lvl>
+    <w:lvl w:ilvl="4">
+      <w:start w:val="1"/>
+      <w:numFmt w:val="bullet"/>
+      <w:lvlText w:val=""/>
+      <w:lvlJc w:val="left"/>
+      <w:pPr>
+        <w:ind w:left="2160" w:hanging="360"/>
+      </w:pPr>
+      <w:rPr>
+        <w:rFonts w:ascii="Symbol" w:hAnsi="Symbol" w:hint="default"/>
+      </w:rPr>
+    </w:lvl>
+    <w:lvl w:ilvl="5">
+      <w:start w:val="1"/>
+      <w:numFmt w:val="bullet"/>
+      <w:lvlText w:val=""/>
+      <w:lvlJc w:val="left"/>
+      <w:pPr>
+        <w:ind w:left="2520" w:hanging="360"/>
+      </w:pPr>
+      <w:rPr>
+        <w:rFonts w:ascii="Wingdings" w:hAnsi="Wingdings" w:hint="default"/>
+      </w:rPr>
+    </w:lvl>
+    <w:lvl w:ilvl="6">
+      <w:start w:val="1"/>
+      <w:numFmt w:val="bullet"/>
+      <w:lvlText w:val=""/>
+      <w:lvlJc w:val="left"/>
+      <w:pPr>
+        <w:ind w:left="2880" w:hanging="360"/>
+      </w:pPr>
+      <w:rPr>
+        <w:rFonts w:ascii="Wingdings" w:hAnsi="Wingdings" w:hint="default"/>
+      </w:rPr>
+    </w:lvl>
+    <w:lvl w:ilvl="7">
+      <w:start w:val="1"/>
+      <w:numFmt w:val="bullet"/>
+      <w:lvlText w:val=""/>
+      <w:lvlJc w:val="left"/>
+      <w:pPr>
+        <w:ind w:left="3240" w:hanging="360"/>
+      </w:pPr>
+      <w:rPr>
+        <w:rFonts w:ascii="Symbol" w:hAnsi="Symbol" w:hint="default"/>
+      </w:rPr>
+    </w:lvl>
+    <w:lvl w:ilvl="8">
+      <w:start w:val="1"/>
+      <w:numFmt w:val="bullet"/>
+      <w:lvlText w:val=""/>
+      <w:lvlJc w:val="left"/>
+      <w:pPr>
+        <w:ind w:left="3600" w:hanging="360"/>
+      </w:pPr>
+      <w:rPr>
+        <w:rFonts w:ascii="Symbol" w:hAnsi="Symbol" w:hint="default"/>
+      </w:rPr>
+    </w:lvl>
+  </w:abstractNum>
+  <w:abstractNum w:abstractNumId="2">
+    <w:nsid w:val="27FD3CA3"/>
+    <w:multiLevelType w:val="multilevel"/>
+    <w:tmpl w:val="04090021"/>
+    <w:lvl w:ilvl="0">
+      <w:start w:val="1"/>
+      <w:numFmt w:val="bullet"/>
+      <w:lvlText w:val=""/>
+      <w:lvlJc w:val="left"/>
+      <w:pPr>
+        <w:ind w:left="360" w:hanging="360"/>
+      </w:pPr>
+      <w:rPr>
+        <w:rFonts w:ascii="Wingdings" w:hAnsi="Wingdings" w:hint="default"/>
+      </w:rPr>
+    </w:lvl>
+    <w:lvl w:ilvl="1">
+      <w:start w:val="1"/>
+      <w:numFmt w:val="bullet"/>
+      <w:lvlText w:val=""/>
+      <w:lvlJc w:val="left"/>
+      <w:pPr>
+        <w:ind w:left="720" w:hanging="360"/>
+      </w:pPr>
+      <w:rPr>
+        <w:rFonts w:ascii="Wingdings" w:hAnsi="Wingdings" w:hint="default"/>
+      </w:rPr>
+    </w:lvl>
+    <w:lvl w:ilvl="2">
+      <w:start w:val="1"/>
+      <w:numFmt w:val="bullet"/>
+      <w:lvlText w:val=""/>
+      <w:lvlJc w:val="left"/>
+      <w:pPr>
+        <w:ind w:left="1080" w:hanging="360"/>
+      </w:pPr>
+      <w:rPr>
+        <w:rFonts w:ascii="Wingdings" w:hAnsi="Wingdings" w:hint="default"/>
+      </w:rPr>
+    </w:lvl>
+    <w:lvl w:ilvl="3">
+      <w:start w:val="1"/>
+      <w:numFmt w:val="bullet"/>
+      <w:lvlText w:val=""/>
+      <w:lvlJc w:val="left"/>
+      <w:pPr>
+        <w:ind w:left="1440" w:hanging="360"/>
+      </w:pPr>
+      <w:rPr>
+        <w:rFonts w:ascii="Symbol" w:hAnsi="Symbol" w:hint="default"/>
+      </w:rPr>
+    </w:lvl>
+    <w:lvl w:ilvl="4">
+      <w:start w:val="1"/>
+      <w:numFmt w:val="bullet"/>
+      <w:lvlText w:val=""/>
+      <w:lvlJc w:val="left"/>
+      <w:pPr>
+        <w:ind w:left="1800" w:hanging="360"/>
+      </w:pPr>
+      <w:rPr>
+        <w:rFonts w:ascii="Symbol" w:hAnsi="Symbol" w:hint="default"/>
+      </w:rPr>
+    </w:lvl>
+    <w:lvl w:ilvl="5">
+      <w:start w:val="1"/>
+      <w:numFmt w:val="bullet"/>
+      <w:lvlText w:val=""/>
+      <w:lvlJc w:val="left"/>
+      <w:pPr>
+        <w:ind w:left="2160" w:hanging="360"/>
+      </w:pPr>
+      <w:rPr>
+        <w:rFonts w:ascii="Wingdings" w:hAnsi="Wingdings" w:hint="default"/>
+      </w:rPr>
+    </w:lvl>
+    <w:lvl w:ilvl="6">
+      <w:start w:val="1"/>
+      <w:numFmt w:val="bullet"/>
+      <w:lvlText w:val=""/>
+      <w:lvlJc w:val="left"/>
+      <w:pPr>
+        <w:ind w:left="2520" w:hanging="360"/>
+      </w:pPr>
+      <w:rPr>
+        <w:rFonts w:ascii="Wingdings" w:hAnsi="Wingdings" w:hint="default"/>
+      </w:rPr>
+    </w:lvl>
+    <w:lvl w:ilvl="7">
+      <w:start w:val="1"/>
+      <w:numFmt w:val="bullet"/>
+      <w:lvlText w:val=""/>
+      <w:lvlJc w:val="left"/>
+      <w:pPr>
+        <w:ind w:left="2880" w:hanging="360"/>
+      </w:pPr>
+      <w:rPr>
+        <w:rFonts w:ascii="Symbol" w:hAnsi="Symbol" w:hint="default"/>
+      </w:rPr>
+    </w:lvl>
+    <w:lvl w:ilvl="8">
+      <w:start w:val="1"/>
+      <w:numFmt w:val="bullet"/>
+      <w:lvlText w:val=""/>
+      <w:lvlJc w:val="left"/>
+      <w:pPr>
+        <w:ind w:left="3240" w:hanging="360"/>
+      </w:pPr>
+      <w:rPr>
+        <w:rFonts w:ascii="Symbol" w:hAnsi="Symbol" w:hint="default"/>
+      </w:rPr>
+    </w:lvl>
+  </w:abstractNum>
+  <w:abstractNum w:abstractNumId="3">
     <w:nsid w:val="69F40A35"/>
     <w:multiLevelType w:val="hybridMultilevel"/>
     <w:tmpl w:val="A998D3AA"/>
@@ -185,6 +811,15 @@
     </w:lvl>
   </w:abstractNum>
   <w:num w:numId="1">
+    <w:abstractNumId w:val="3"/>
+  </w:num>
+  <w:num w:numId="2">
+    <w:abstractNumId w:val="2"/>
+  </w:num>
+  <w:num w:numId="3">
+    <w:abstractNumId w:val="1"/>
+  </w:num>
+  <w:num w:numId="4">
     <w:abstractNumId w:val="0"/>
   </w:num>
 </w:numbering>

</xml_diff>